<commit_message>
add content for report
</commit_message>
<xml_diff>
--- a/Report.docx
+++ b/Report.docx
@@ -85,29 +85,7 @@
             <w:szCs w:val="44"/>
             <w:shd w:val="clear" w:color="auto" w:fill="FFFFFF"/>
           </w:rPr>
-          <m:t>Re=</m:t>
-        </m:r>
-        <m:r>
-          <w:rPr>
-            <w:rStyle w:val="apple-converted-space"/>
-            <w:rFonts w:ascii="Cambria Math" w:hAnsi="Cambria Math" w:cs="Times New Roman"/>
-            <w:color w:val="2D3B45"/>
-            <w:sz w:val="44"/>
-            <w:szCs w:val="44"/>
-            <w:shd w:val="clear" w:color="auto" w:fill="FFFFFF"/>
-          </w:rPr>
-          <m:t>7</m:t>
-        </m:r>
-        <m:r>
-          <w:rPr>
-            <w:rStyle w:val="apple-converted-space"/>
-            <w:rFonts w:ascii="Cambria Math" w:hAnsi="Cambria Math" w:cs="Times New Roman"/>
-            <w:color w:val="2D3B45"/>
-            <w:sz w:val="44"/>
-            <w:szCs w:val="44"/>
-            <w:shd w:val="clear" w:color="auto" w:fill="FFFFFF"/>
-          </w:rPr>
-          <m:t>×</m:t>
+          <m:t>Re=7×</m:t>
         </m:r>
         <m:sSup>
           <m:sSupPr>
@@ -1960,14 +1938,27 @@
       <w:r>
         <w:t xml:space="preserve">Figure </w:t>
       </w:r>
-      <w:fldSimple w:instr=" SEQ Figure \* ARABIC ">
-        <w:r>
-          <w:rPr>
-            <w:noProof/>
-          </w:rPr>
-          <w:t>1</w:t>
-        </w:r>
-      </w:fldSimple>
+      <w:r>
+        <w:fldChar w:fldCharType="begin"/>
+      </w:r>
+      <w:r>
+        <w:instrText xml:space="preserve"> SEQ Figure \* ARABIC </w:instrText>
+      </w:r>
+      <w:r>
+        <w:fldChar w:fldCharType="separate"/>
+      </w:r>
+      <w:r>
+        <w:rPr>
+          <w:noProof/>
+        </w:rPr>
+        <w:t>1</w:t>
+      </w:r>
+      <w:r>
+        <w:rPr>
+          <w:noProof/>
+        </w:rPr>
+        <w:fldChar w:fldCharType="end"/>
+      </w:r>
       <w:bookmarkEnd w:id="1"/>
       <w:r>
         <w:t>: schematic of the engineering problem</w:t>
@@ -2515,14 +2506,27 @@
       <w:r>
         <w:t xml:space="preserve">Table </w:t>
       </w:r>
-      <w:fldSimple w:instr=" SEQ Table \* ARABIC ">
-        <w:r>
-          <w:rPr>
-            <w:noProof/>
-          </w:rPr>
-          <w:t>1</w:t>
-        </w:r>
-      </w:fldSimple>
+      <w:r>
+        <w:fldChar w:fldCharType="begin"/>
+      </w:r>
+      <w:r>
+        <w:instrText xml:space="preserve"> SEQ Table \* ARABIC </w:instrText>
+      </w:r>
+      <w:r>
+        <w:fldChar w:fldCharType="separate"/>
+      </w:r>
+      <w:r>
+        <w:rPr>
+          <w:noProof/>
+        </w:rPr>
+        <w:t>1</w:t>
+      </w:r>
+      <w:r>
+        <w:rPr>
+          <w:noProof/>
+        </w:rPr>
+        <w:fldChar w:fldCharType="end"/>
+      </w:r>
       <w:bookmarkEnd w:id="9"/>
       <w:r>
         <w:t>: flow properties</w:t>
@@ -2690,13 +2694,7 @@
                   <w:rPr>
                     <w:rFonts w:ascii="Cambria Math" w:hAnsi="Cambria Math"/>
                   </w:rPr>
-                  <m:t>6.85</m:t>
-                </m:r>
-                <m:r>
-                  <w:rPr>
-                    <w:rFonts w:ascii="Cambria Math" w:hAnsi="Cambria Math"/>
-                  </w:rPr>
-                  <m:t>×</m:t>
+                  <m:t>6.85×</m:t>
                 </m:r>
                 <m:sSup>
                   <m:sSupPr>
@@ -2795,13 +2793,7 @@
                   <w:rPr>
                     <w:rFonts w:ascii="Cambria Math" w:eastAsia="DengXian" w:hAnsi="Cambria Math" w:cs="Times New Roman"/>
                   </w:rPr>
-                  <m:t>5</m:t>
-                </m:r>
-                <m:r>
-                  <w:rPr>
-                    <w:rFonts w:ascii="Cambria Math" w:eastAsia="DengXian" w:hAnsi="Cambria Math" w:cs="Times New Roman"/>
-                  </w:rPr>
-                  <m:t>m</m:t>
+                  <m:t>5m</m:t>
                 </m:r>
               </m:oMath>
             </m:oMathPara>
@@ -3261,14 +3253,27 @@
       <w:r>
         <w:t xml:space="preserve">Figure </w:t>
       </w:r>
-      <w:fldSimple w:instr=" SEQ Figure \* ARABIC ">
-        <w:r>
-          <w:rPr>
-            <w:noProof/>
-          </w:rPr>
-          <w:t>2</w:t>
-        </w:r>
-      </w:fldSimple>
+      <w:r>
+        <w:fldChar w:fldCharType="begin"/>
+      </w:r>
+      <w:r>
+        <w:instrText xml:space="preserve"> SEQ Figure \* ARABIC </w:instrText>
+      </w:r>
+      <w:r>
+        <w:fldChar w:fldCharType="separate"/>
+      </w:r>
+      <w:r>
+        <w:rPr>
+          <w:noProof/>
+        </w:rPr>
+        <w:t>2</w:t>
+      </w:r>
+      <w:r>
+        <w:rPr>
+          <w:noProof/>
+        </w:rPr>
+        <w:fldChar w:fldCharType="end"/>
+      </w:r>
       <w:r>
         <w:t>: 3D case for the computational domain</w:t>
       </w:r>
@@ -3278,6 +3283,9 @@
         <w:pStyle w:val="ae"/>
       </w:pPr>
       <w:r>
+        <w:rPr>
+          <w:noProof/>
+        </w:rPr>
         <w:lastRenderedPageBreak/>
         <w:drawing>
           <wp:inline distT="0" distB="0" distL="0" distR="0" wp14:anchorId="29F9B9C7" wp14:editId="3002E11B">
@@ -3337,14 +3345,27 @@
       <w:r>
         <w:t xml:space="preserve">Figure </w:t>
       </w:r>
-      <w:fldSimple w:instr=" SEQ Figure \* ARABIC ">
-        <w:r>
-          <w:rPr>
-            <w:noProof/>
-          </w:rPr>
-          <w:t>3</w:t>
-        </w:r>
-      </w:fldSimple>
+      <w:r>
+        <w:fldChar w:fldCharType="begin"/>
+      </w:r>
+      <w:r>
+        <w:instrText xml:space="preserve"> SEQ Figure \* ARABIC </w:instrText>
+      </w:r>
+      <w:r>
+        <w:fldChar w:fldCharType="separate"/>
+      </w:r>
+      <w:r>
+        <w:rPr>
+          <w:noProof/>
+        </w:rPr>
+        <w:t>3</w:t>
+      </w:r>
+      <w:r>
+        <w:rPr>
+          <w:noProof/>
+        </w:rPr>
+        <w:fldChar w:fldCharType="end"/>
+      </w:r>
       <w:bookmarkEnd w:id="11"/>
       <w:r>
         <w:t xml:space="preserve">: </w:t>
@@ -3599,13 +3620,7 @@
                   <w:rPr>
                     <w:rFonts w:ascii="Cambria Math" w:hAnsi="Cambria Math"/>
                   </w:rPr>
-                  <m:t>≈</m:t>
-                </m:r>
-                <m:r>
-                  <w:rPr>
-                    <w:rFonts w:ascii="Cambria Math" w:hAnsi="Cambria Math"/>
-                  </w:rPr>
-                  <m:t>100</m:t>
+                  <m:t>≈100</m:t>
                 </m:r>
               </m:oMath>
             </m:oMathPara>
@@ -5382,14 +5397,27 @@
       <w:r>
         <w:t xml:space="preserve">Table </w:t>
       </w:r>
-      <w:fldSimple w:instr=" SEQ Table \* ARABIC ">
-        <w:r>
-          <w:rPr>
-            <w:noProof/>
-          </w:rPr>
-          <w:t>2</w:t>
-        </w:r>
-      </w:fldSimple>
+      <w:r>
+        <w:fldChar w:fldCharType="begin"/>
+      </w:r>
+      <w:r>
+        <w:instrText xml:space="preserve"> SEQ Table \* ARABIC </w:instrText>
+      </w:r>
+      <w:r>
+        <w:fldChar w:fldCharType="separate"/>
+      </w:r>
+      <w:r>
+        <w:rPr>
+          <w:noProof/>
+        </w:rPr>
+        <w:t>2</w:t>
+      </w:r>
+      <w:r>
+        <w:rPr>
+          <w:noProof/>
+        </w:rPr>
+        <w:fldChar w:fldCharType="end"/>
+      </w:r>
       <w:bookmarkEnd w:id="15"/>
       <w:r>
         <w:t>: test matrix</w:t>
@@ -5398,7 +5426,7 @@
     <w:tbl>
       <w:tblPr>
         <w:tblStyle w:val="a5"/>
-        <w:tblW w:w="6175" w:type="dxa"/>
+        <w:tblW w:w="7930" w:type="dxa"/>
         <w:jc w:val="center"/>
         <w:tblBorders>
           <w:left w:val="none" w:sz="0" w:space="0" w:color="auto"/>
@@ -5410,6 +5438,7 @@
       </w:tblPr>
       <w:tblGrid>
         <w:gridCol w:w="2846"/>
+        <w:gridCol w:w="1755"/>
         <w:gridCol w:w="1755"/>
         <w:gridCol w:w="1574"/>
       </w:tblGrid>
@@ -5440,6 +5469,40 @@
             </w:r>
             <w:r>
               <w:t>esh</w:t>
+            </w:r>
+          </w:p>
+        </w:tc>
+        <w:tc>
+          <w:tcPr>
+            <w:tcW w:w="1755" w:type="dxa"/>
+            <w:tcBorders>
+              <w:top w:val="single" w:sz="12" w:space="0" w:color="auto"/>
+              <w:bottom w:val="single" w:sz="12" w:space="0" w:color="auto"/>
+            </w:tcBorders>
+          </w:tcPr>
+          <w:p>
+            <w:pPr>
+              <w:spacing w:before="156"/>
+              <w:ind w:firstLineChars="0" w:firstLine="0"/>
+              <w:jc w:val="center"/>
+              <w:rPr>
+                <w:rFonts w:hint="eastAsia"/>
+              </w:rPr>
+            </w:pPr>
+            <w:r>
+              <w:t>Level 0 Edge Length</w:t>
+            </w:r>
+            <w:r>
+              <w:t xml:space="preserve"> </w:t>
+            </w:r>
+            <w:r>
+              <w:rPr>
+                <w:rFonts w:hint="eastAsia"/>
+              </w:rPr>
+              <w:t>(</w:t>
+            </w:r>
+            <w:r>
+              <w:t>m)</w:t>
             </w:r>
           </w:p>
         </w:tc>
@@ -5536,10 +5599,35 @@
               <w:jc w:val="center"/>
             </w:pPr>
             <w:r>
-              <w:t>C</w:t>
-            </w:r>
-            <w:r>
-              <w:t>oarse</w:t>
+              <w:t>Coarse</w:t>
+            </w:r>
+          </w:p>
+        </w:tc>
+        <w:tc>
+          <w:tcPr>
+            <w:tcW w:w="1755" w:type="dxa"/>
+            <w:tcBorders>
+              <w:top w:val="single" w:sz="12" w:space="0" w:color="auto"/>
+              <w:bottom w:val="nil"/>
+            </w:tcBorders>
+          </w:tcPr>
+          <w:p>
+            <w:pPr>
+              <w:spacing w:before="156"/>
+              <w:ind w:firstLineChars="0" w:firstLine="0"/>
+              <w:jc w:val="center"/>
+              <w:rPr>
+                <w:rFonts w:hint="eastAsia"/>
+              </w:rPr>
+            </w:pPr>
+            <w:r>
+              <w:rPr>
+                <w:rFonts w:hint="eastAsia"/>
+              </w:rPr>
+              <w:t>0</w:t>
+            </w:r>
+            <w:r>
+              <w:t>.91</w:t>
             </w:r>
           </w:p>
         </w:tc>
@@ -5626,10 +5714,32 @@
               <w:jc w:val="center"/>
             </w:pPr>
             <w:r>
-              <w:t>M</w:t>
-            </w:r>
-            <w:r>
-              <w:t>edium 1</w:t>
+              <w:t>Medium 1</w:t>
+            </w:r>
+          </w:p>
+        </w:tc>
+        <w:tc>
+          <w:tcPr>
+            <w:tcW w:w="1755" w:type="dxa"/>
+            <w:tcBorders>
+              <w:top w:val="nil"/>
+              <w:bottom w:val="nil"/>
+            </w:tcBorders>
+          </w:tcPr>
+          <w:p>
+            <w:pPr>
+              <w:spacing w:before="156"/>
+              <w:ind w:firstLineChars="0" w:firstLine="0"/>
+              <w:jc w:val="center"/>
+            </w:pPr>
+            <w:r>
+              <w:rPr>
+                <w:rFonts w:hint="eastAsia"/>
+              </w:rPr>
+              <w:t>0</w:t>
+            </w:r>
+            <w:r>
+              <w:t>.70</w:t>
             </w:r>
           </w:p>
         </w:tc>
@@ -5718,10 +5828,31 @@
               <w:jc w:val="center"/>
             </w:pPr>
             <w:r>
-              <w:t>M</w:t>
-            </w:r>
-            <w:r>
-              <w:t>edium 2</w:t>
+              <w:t>Medium 2</w:t>
+            </w:r>
+          </w:p>
+        </w:tc>
+        <w:tc>
+          <w:tcPr>
+            <w:tcW w:w="1755" w:type="dxa"/>
+            <w:tcBorders>
+              <w:top w:val="nil"/>
+            </w:tcBorders>
+          </w:tcPr>
+          <w:p>
+            <w:pPr>
+              <w:spacing w:before="156"/>
+              <w:ind w:firstLineChars="0" w:firstLine="0"/>
+              <w:jc w:val="center"/>
+            </w:pPr>
+            <w:r>
+              <w:rPr>
+                <w:rFonts w:hint="eastAsia"/>
+              </w:rPr>
+              <w:t>0</w:t>
+            </w:r>
+            <w:r>
+              <w:t>.53</w:t>
             </w:r>
           </w:p>
         </w:tc>
@@ -5802,10 +5933,35 @@
               <w:jc w:val="center"/>
             </w:pPr>
             <w:r>
-              <w:t>F</w:t>
-            </w:r>
-            <w:r>
-              <w:t>ine</w:t>
+              <w:t>Fine</w:t>
+            </w:r>
+          </w:p>
+        </w:tc>
+        <w:tc>
+          <w:tcPr>
+            <w:tcW w:w="1755" w:type="dxa"/>
+          </w:tcPr>
+          <w:p>
+            <w:pPr>
+              <w:spacing w:before="156"/>
+              <w:ind w:firstLineChars="0" w:firstLine="0"/>
+              <w:jc w:val="center"/>
+              <w:rPr>
+                <w:iCs/>
+              </w:rPr>
+            </w:pPr>
+            <w:r>
+              <w:rPr>
+                <w:rFonts w:hint="eastAsia"/>
+                <w:iCs/>
+              </w:rPr>
+              <w:t>0</w:t>
+            </w:r>
+            <w:r>
+              <w:rPr>
+                <w:iCs/>
+              </w:rPr>
+              <w:t>.48</w:t>
             </w:r>
           </w:p>
         </w:tc>
@@ -5820,7 +5976,6 @@
               <w:ind w:firstLineChars="0" w:firstLine="0"/>
               <w:jc w:val="center"/>
               <w:rPr>
-                <w:rFonts w:hint="eastAsia"/>
                 <w:iCs/>
               </w:rPr>
             </w:pPr>
@@ -5850,13 +6005,7 @@
                   <w:rPr>
                     <w:rFonts w:ascii="Cambria Math" w:hAnsi="Cambria Math"/>
                   </w:rPr>
-                  <m:t>≈</m:t>
-                </m:r>
-                <m:r>
-                  <w:rPr>
-                    <w:rFonts w:ascii="Cambria Math" w:hAnsi="Cambria Math"/>
-                  </w:rPr>
-                  <m:t>100</m:t>
+                  <m:t>≈100</m:t>
                 </m:r>
               </m:oMath>
             </m:oMathPara>
@@ -5867,13 +6016,11 @@
     <w:p>
       <w:pPr>
         <w:pStyle w:val="ae"/>
+      </w:pPr>
+      <w:r>
         <w:rPr>
           <w:rFonts w:hint="eastAsia"/>
-        </w:rPr>
-      </w:pPr>
-      <w:r>
-        <w:rPr>
-          <w:rFonts w:hint="eastAsia"/>
+          <w:noProof/>
         </w:rPr>
         <w:lastRenderedPageBreak/>
         <w:drawing>
@@ -5937,14 +6084,27 @@
       <w:r>
         <w:t xml:space="preserve">Figure </w:t>
       </w:r>
-      <w:fldSimple w:instr=" SEQ Figure \* ARABIC ">
-        <w:r>
-          <w:rPr>
-            <w:noProof/>
-          </w:rPr>
-          <w:t>4</w:t>
-        </w:r>
-      </w:fldSimple>
+      <w:r>
+        <w:fldChar w:fldCharType="begin"/>
+      </w:r>
+      <w:r>
+        <w:instrText xml:space="preserve"> SEQ Figure \* ARABIC </w:instrText>
+      </w:r>
+      <w:r>
+        <w:fldChar w:fldCharType="separate"/>
+      </w:r>
+      <w:r>
+        <w:rPr>
+          <w:noProof/>
+        </w:rPr>
+        <w:t>4</w:t>
+      </w:r>
+      <w:r>
+        <w:rPr>
+          <w:noProof/>
+        </w:rPr>
+        <w:fldChar w:fldCharType="end"/>
+      </w:r>
       <w:bookmarkEnd w:id="16"/>
       <w:r>
         <w:t xml:space="preserve">: grid test </w:t>
@@ -6414,14 +6574,27 @@
       <w:r>
         <w:t xml:space="preserve">Figure </w:t>
       </w:r>
-      <w:fldSimple w:instr=" SEQ Figure \* ARABIC ">
-        <w:r>
-          <w:rPr>
-            <w:noProof/>
-          </w:rPr>
-          <w:t>5</w:t>
-        </w:r>
-      </w:fldSimple>
+      <w:r>
+        <w:fldChar w:fldCharType="begin"/>
+      </w:r>
+      <w:r>
+        <w:instrText xml:space="preserve"> SEQ Figure \* ARABIC </w:instrText>
+      </w:r>
+      <w:r>
+        <w:fldChar w:fldCharType="separate"/>
+      </w:r>
+      <w:r>
+        <w:rPr>
+          <w:noProof/>
+        </w:rPr>
+        <w:t>5</w:t>
+      </w:r>
+      <w:r>
+        <w:rPr>
+          <w:noProof/>
+        </w:rPr>
+        <w:fldChar w:fldCharType="end"/>
+      </w:r>
       <w:bookmarkEnd w:id="18"/>
       <w:r>
         <w:rPr>
@@ -6476,9 +6649,6 @@
     <w:p>
       <w:pPr>
         <w:ind w:firstLine="480"/>
-        <w:rPr>
-          <w:rFonts w:hint="eastAsia"/>
-        </w:rPr>
       </w:pPr>
       <w:r>
         <w:t xml:space="preserve">Calculate the mean value for </w:t>
@@ -6527,10 +6697,7 @@
         <w:t>obtain</w:t>
       </w:r>
       <w:r>
-        <w:t xml:space="preserve"> the </w:t>
-      </w:r>
-      <w:r>
-        <w:t xml:space="preserve">trend for </w:t>
+        <w:t xml:space="preserve"> the trend for </w:t>
       </w:r>
       <m:oMath>
         <m:sSub>
@@ -6667,20 +6834,33 @@
           <w:noProof/>
         </w:rPr>
       </w:pPr>
-      <w:bookmarkStart w:id="19" w:name="_Ref135149504"/>
-      <w:bookmarkStart w:id="20" w:name="_Ref135149510"/>
+      <w:bookmarkStart w:id="19" w:name="_Ref135149510"/>
+      <w:bookmarkStart w:id="20" w:name="_Ref135149504"/>
       <w:r>
         <w:t xml:space="preserve">Figure </w:t>
       </w:r>
-      <w:fldSimple w:instr=" SEQ Figure \* ARABIC ">
-        <w:r>
-          <w:rPr>
-            <w:noProof/>
-          </w:rPr>
-          <w:t>6</w:t>
-        </w:r>
-      </w:fldSimple>
-      <w:bookmarkEnd w:id="20"/>
+      <w:r>
+        <w:fldChar w:fldCharType="begin"/>
+      </w:r>
+      <w:r>
+        <w:instrText xml:space="preserve"> SEQ Figure \* ARABIC </w:instrText>
+      </w:r>
+      <w:r>
+        <w:fldChar w:fldCharType="separate"/>
+      </w:r>
+      <w:r>
+        <w:rPr>
+          <w:noProof/>
+        </w:rPr>
+        <w:t>6</w:t>
+      </w:r>
+      <w:r>
+        <w:rPr>
+          <w:noProof/>
+        </w:rPr>
+        <w:fldChar w:fldCharType="end"/>
+      </w:r>
+      <w:bookmarkEnd w:id="19"/>
       <w:r>
         <w:t xml:space="preserve">: trend for </w:t>
       </w:r>
@@ -6715,14 +6895,13 @@
           </m:sub>
         </m:sSub>
       </m:oMath>
-      <w:bookmarkEnd w:id="19"/>
+      <w:bookmarkEnd w:id="20"/>
     </w:p>
     <w:p>
       <w:pPr>
         <w:spacing w:before="156"/>
         <w:ind w:firstLineChars="0" w:firstLine="420"/>
         <w:rPr>
-          <w:rFonts w:hint="eastAsia"/>
           <w:noProof/>
         </w:rPr>
       </w:pPr>
@@ -6830,14 +7009,27 @@
       <w:r>
         <w:t xml:space="preserve">Table </w:t>
       </w:r>
-      <w:fldSimple w:instr=" SEQ Table \* ARABIC ">
-        <w:r>
-          <w:rPr>
-            <w:noProof/>
-          </w:rPr>
-          <w:t>3</w:t>
-        </w:r>
-      </w:fldSimple>
+      <w:r>
+        <w:fldChar w:fldCharType="begin"/>
+      </w:r>
+      <w:r>
+        <w:instrText xml:space="preserve"> SEQ Table \* ARABIC </w:instrText>
+      </w:r>
+      <w:r>
+        <w:fldChar w:fldCharType="separate"/>
+      </w:r>
+      <w:r>
+        <w:rPr>
+          <w:noProof/>
+        </w:rPr>
+        <w:t>3</w:t>
+      </w:r>
+      <w:r>
+        <w:rPr>
+          <w:noProof/>
+        </w:rPr>
+        <w:fldChar w:fldCharType="end"/>
+      </w:r>
       <w:r>
         <w:t>: Result for grid test</w:t>
       </w:r>
@@ -6979,7 +7171,7 @@
               <w:spacing w:before="156"/>
               <w:ind w:firstLineChars="0" w:firstLine="0"/>
               <w:rPr>
-                <w:rFonts w:eastAsia="DengXian" w:cs="Times New Roman" w:hint="eastAsia"/>
+                <w:rFonts w:eastAsia="DengXian" w:cs="Times New Roman"/>
               </w:rPr>
             </w:pPr>
             <w:r>
@@ -7118,7 +7310,7 @@
               <w:ind w:firstLineChars="0" w:firstLine="0"/>
               <w:jc w:val="center"/>
               <w:rPr>
-                <w:rFonts w:eastAsia="DengXian" w:cs="Times New Roman" w:hint="eastAsia"/>
+                <w:rFonts w:eastAsia="DengXian" w:cs="Times New Roman"/>
               </w:rPr>
             </w:pPr>
             <m:oMathPara>
@@ -7127,13 +7319,7 @@
                   <w:rPr>
                     <w:rFonts w:ascii="Cambria Math" w:eastAsia="DengXian" w:hAnsi="Cambria Math" w:cs="Times New Roman"/>
                   </w:rPr>
-                  <m:t>0.38</m:t>
-                </m:r>
-                <m:r>
-                  <w:rPr>
-                    <w:rFonts w:ascii="Cambria Math" w:eastAsia="DengXian" w:hAnsi="Cambria Math" w:cs="Times New Roman"/>
-                  </w:rPr>
-                  <m:t>6</m:t>
+                  <m:t>0.386</m:t>
                 </m:r>
               </m:oMath>
             </m:oMathPara>
@@ -7153,7 +7339,7 @@
               <w:ind w:firstLineChars="0" w:firstLine="0"/>
               <w:jc w:val="center"/>
               <w:rPr>
-                <w:rFonts w:eastAsia="DengXian" w:cs="Times New Roman" w:hint="eastAsia"/>
+                <w:rFonts w:eastAsia="DengXian" w:cs="Times New Roman"/>
               </w:rPr>
             </w:pPr>
             <w:r>
@@ -7185,7 +7371,7 @@
               <w:ind w:firstLineChars="0" w:firstLine="0"/>
               <w:jc w:val="center"/>
               <w:rPr>
-                <w:rFonts w:eastAsia="DengXian" w:cs="Times New Roman" w:hint="eastAsia"/>
+                <w:rFonts w:eastAsia="DengXian" w:cs="Times New Roman"/>
               </w:rPr>
             </w:pPr>
             <w:r>
@@ -7267,7 +7453,7 @@
               <w:ind w:firstLineChars="0" w:firstLine="0"/>
               <w:jc w:val="center"/>
               <w:rPr>
-                <w:rFonts w:eastAsia="DengXian" w:cs="Times New Roman" w:hint="eastAsia"/>
+                <w:rFonts w:eastAsia="DengXian" w:cs="Times New Roman"/>
               </w:rPr>
             </w:pPr>
             <m:oMathPara>
@@ -7296,7 +7482,7 @@
               <w:ind w:firstLineChars="0" w:firstLine="0"/>
               <w:jc w:val="center"/>
               <w:rPr>
-                <w:rFonts w:eastAsia="DengXian" w:cs="Times New Roman" w:hint="eastAsia"/>
+                <w:rFonts w:eastAsia="DengXian" w:cs="Times New Roman"/>
               </w:rPr>
             </w:pPr>
             <w:r>
@@ -7328,7 +7514,7 @@
               <w:ind w:firstLineChars="0" w:firstLine="0"/>
               <w:jc w:val="center"/>
               <w:rPr>
-                <w:rFonts w:eastAsia="DengXian" w:cs="Times New Roman" w:hint="eastAsia"/>
+                <w:rFonts w:eastAsia="DengXian" w:cs="Times New Roman"/>
               </w:rPr>
             </w:pPr>
             <w:r>
@@ -7403,7 +7589,7 @@
               <w:spacing w:before="156"/>
               <w:ind w:firstLineChars="83" w:firstLine="199"/>
               <w:rPr>
-                <w:rFonts w:eastAsia="DengXian" w:cs="Times New Roman" w:hint="eastAsia"/>
+                <w:rFonts w:eastAsia="DengXian" w:cs="Times New Roman"/>
               </w:rPr>
             </w:pPr>
             <m:oMathPara>
@@ -7431,7 +7617,7 @@
               <w:ind w:firstLineChars="0" w:firstLine="0"/>
               <w:jc w:val="center"/>
               <w:rPr>
-                <w:rFonts w:eastAsia="DengXian" w:cs="Times New Roman" w:hint="eastAsia"/>
+                <w:rFonts w:eastAsia="DengXian" w:cs="Times New Roman"/>
               </w:rPr>
             </w:pPr>
             <w:r>
@@ -7462,7 +7648,7 @@
               <w:ind w:firstLineChars="0" w:firstLine="0"/>
               <w:jc w:val="center"/>
               <w:rPr>
-                <w:rFonts w:eastAsia="DengXian" w:cs="Times New Roman" w:hint="eastAsia"/>
+                <w:rFonts w:eastAsia="DengXian" w:cs="Times New Roman"/>
               </w:rPr>
             </w:pPr>
             <w:r>
@@ -7514,7 +7700,6 @@
               <w:ind w:firstLineChars="0" w:firstLine="0"/>
               <w:jc w:val="center"/>
               <w:rPr>
-                <w:rFonts w:hint="eastAsia"/>
                 <w:iCs/>
               </w:rPr>
             </w:pPr>
@@ -7560,7 +7745,7 @@
               <w:ind w:firstLineChars="0" w:firstLine="0"/>
               <w:jc w:val="center"/>
               <w:rPr>
-                <w:rFonts w:eastAsia="DengXian" w:cs="Times New Roman" w:hint="eastAsia"/>
+                <w:rFonts w:eastAsia="DengXian" w:cs="Times New Roman"/>
               </w:rPr>
             </w:pPr>
             <w:r>
@@ -7588,7 +7773,7 @@
               <w:ind w:firstLineChars="0" w:firstLine="0"/>
               <w:jc w:val="center"/>
               <w:rPr>
-                <w:rFonts w:eastAsia="DengXian" w:cs="Times New Roman" w:hint="eastAsia"/>
+                <w:rFonts w:eastAsia="DengXian" w:cs="Times New Roman"/>
               </w:rPr>
             </w:pPr>
             <w:r>
@@ -7674,21 +7859,33 @@
       <w:pPr>
         <w:pStyle w:val="a7"/>
         <w:rPr>
-          <w:rFonts w:hint="eastAsia"/>
           <w:noProof/>
         </w:rPr>
       </w:pPr>
       <w:r>
         <w:t xml:space="preserve">Figure </w:t>
       </w:r>
-      <w:fldSimple w:instr=" SEQ Figure \* ARABIC ">
-        <w:r>
-          <w:rPr>
-            <w:noProof/>
-          </w:rPr>
-          <w:t>7</w:t>
-        </w:r>
-      </w:fldSimple>
+      <w:r>
+        <w:fldChar w:fldCharType="begin"/>
+      </w:r>
+      <w:r>
+        <w:instrText xml:space="preserve"> SEQ Figure \* ARABIC </w:instrText>
+      </w:r>
+      <w:r>
+        <w:fldChar w:fldCharType="separate"/>
+      </w:r>
+      <w:r>
+        <w:rPr>
+          <w:noProof/>
+        </w:rPr>
+        <w:t>7</w:t>
+      </w:r>
+      <w:r>
+        <w:rPr>
+          <w:noProof/>
+        </w:rPr>
+        <w:fldChar w:fldCharType="end"/>
+      </w:r>
       <w:r>
         <w:t>: error and time analyze</w:t>
       </w:r>
@@ -8001,7 +8198,6 @@
       <w:pPr>
         <w:ind w:firstLine="480"/>
         <w:rPr>
-          <w:rFonts w:hint="eastAsia"/>
           <w:noProof/>
         </w:rPr>
       </w:pPr>

</xml_diff>